<commit_message>
Documentation has been changed.
</commit_message>
<xml_diff>
--- a/Documents/KNZ_CPV_Developermanual.DOCX
+++ b/Documents/KNZ_CPV_Developermanual.DOCX
@@ -1536,7 +1536,21 @@
         <w:rPr>
           <w:lang w:val="en-US"/>
         </w:rPr>
-        <w:t>nity of the crane can be simple visualized.</w:t>
+        <w:t>nity of th</w:t>
+      </w:r>
+      <w:r>
+        <w:rPr>
+          <w:lang w:val="en-US"/>
+        </w:rPr>
+        <w:t>e crane can be simple observed</w:t>
+      </w:r>
+      <w:bookmarkStart w:id="9" w:name="_GoBack"/>
+      <w:bookmarkEnd w:id="9"/>
+      <w:r>
+        <w:rPr>
+          <w:lang w:val="en-US"/>
+        </w:rPr>
+        <w:t>.</w:t>
       </w:r>
       <w:r>
         <w:rPr>
@@ -1566,7 +1580,7 @@
           <w:lang w:val="en-US"/>
         </w:rPr>
       </w:pPr>
-      <w:bookmarkStart w:id="9" w:name="_Toc490728758"/>
+      <w:bookmarkStart w:id="10" w:name="_Toc490728758"/>
       <w:r>
         <w:rPr>
           <w:lang w:val="en-US"/>
@@ -1579,7 +1593,7 @@
         </w:rPr>
         <w:t>used?</w:t>
       </w:r>
-      <w:bookmarkEnd w:id="9"/>
+      <w:bookmarkEnd w:id="10"/>
     </w:p>
     <w:p>
       <w:pPr>
@@ -1645,7 +1659,7 @@
           <w:lang w:val="en-US"/>
         </w:rPr>
       </w:pPr>
-      <w:bookmarkStart w:id="10" w:name="_Toc490728759"/>
+      <w:bookmarkStart w:id="11" w:name="_Toc490728759"/>
       <w:r>
         <w:rPr>
           <w:lang w:val="en-US"/>
@@ -1653,7 +1667,7 @@
         <w:lastRenderedPageBreak/>
         <w:t>Architectural overview</w:t>
       </w:r>
-      <w:bookmarkEnd w:id="10"/>
+      <w:bookmarkEnd w:id="11"/>
       <w:r>
         <w:rPr>
           <w:lang w:val="en-US"/>
@@ -2218,7 +2232,7 @@
           <w:lang w:val="en-US"/>
         </w:rPr>
       </w:pPr>
-      <w:bookmarkStart w:id="11" w:name="_Toc490728760"/>
+      <w:bookmarkStart w:id="12" w:name="_Toc490728760"/>
       <w:r>
         <w:rPr>
           <w:lang w:val="en-US"/>
@@ -2232,7 +2246,7 @@
         </w:rPr>
         <w:t>ived from the architectural overview)</w:t>
       </w:r>
-      <w:bookmarkEnd w:id="11"/>
+      <w:bookmarkEnd w:id="12"/>
     </w:p>
     <w:p>
       <w:pPr>
@@ -2726,14 +2740,14 @@
           <w:lang w:val="en-US"/>
         </w:rPr>
       </w:pPr>
-      <w:bookmarkStart w:id="12" w:name="_Toc490728761"/>
+      <w:bookmarkStart w:id="13" w:name="_Toc490728761"/>
       <w:r>
         <w:rPr>
           <w:lang w:val="en-US"/>
         </w:rPr>
         <w:t>Uses technologies</w:t>
       </w:r>
-      <w:bookmarkEnd w:id="12"/>
+      <w:bookmarkEnd w:id="13"/>
       <w:r>
         <w:rPr>
           <w:lang w:val="en-US"/>
@@ -2799,7 +2813,6 @@
                 <w:lang w:val="en-US"/>
               </w:rPr>
             </w:pPr>
-            <w:bookmarkStart w:id="13" w:name="_GoBack"/>
             <w:r>
               <w:rPr>
                 <w:b/>
@@ -2839,7 +2852,6 @@
           </w:p>
         </w:tc>
       </w:tr>
-      <w:bookmarkEnd w:id="13"/>
       <w:tr>
         <w:tc>
           <w:tcPr>
@@ -3307,7 +3319,7 @@
         <w:rStyle w:val="PageNumber"/>
         <w:noProof/>
       </w:rPr>
-      <w:t>1</w:t>
+      <w:t>6</w:t>
     </w:r>
     <w:r>
       <w:rPr>
@@ -8457,7 +8469,7 @@
 </file>
 
 <file path=customXml/itemProps1.xml><?xml version="1.0" encoding="utf-8"?>
-<ds:datastoreItem xmlns:ds="http://schemas.openxmlformats.org/officeDocument/2006/customXml" ds:itemID="{1123FBF9-3A94-44FA-90F1-3F2518AE5454}">
+<ds:datastoreItem xmlns:ds="http://schemas.openxmlformats.org/officeDocument/2006/customXml" ds:itemID="{E1CC7C05-2604-4B25-9447-BE824AAF0656}">
   <ds:schemaRefs>
     <ds:schemaRef ds:uri="http://schemas.openxmlformats.org/officeDocument/2006/bibliography"/>
   </ds:schemaRefs>

</xml_diff>